<commit_message>
updated lab 3 WS
</commit_message>
<xml_diff>
--- a/docs/labs/Lab3-human-peripheral-circulation-dive-response/Lab3.docx
+++ b/docs/labs/Lab3-human-peripheral-circulation-dive-response/Lab3.docx
@@ -293,7 +293,7 @@
               </w:r>
             </w:hyperlink>
             <w:r>
-              <w:t xml:space="preserve">] in your lab notebook.</w:t>
+              <w:t xml:space="preserve">] in your lab notebook. For the introduction, focus on the hypotheses you are asked to develop on peripheral circulation and the dive response. Select only the relevant background you need for those hypotheses.</w:t>
             </w:r>
           </w:p>
           <w:p>
@@ -5051,7 +5051,23 @@
         <w:t xml:space="preserve"> </w:t>
       </w:r>
       <w:r>
-        <w:t xml:space="preserve">at the pulse peak.</w:t>
+        <w:t xml:space="preserve">at the pulse peak. We can use pulse amplitude as a proxy for</w:t>
+      </w:r>
+      <w:r>
+        <w:t xml:space="preserve"> </w:t>
+      </w:r>
+      <w:r>
+        <w:rPr>
+          <w:b/>
+          <w:bCs/>
+        </w:rPr>
+        <w:t xml:space="preserve">stroke volume</w:t>
+      </w:r>
+      <w:r>
+        <w:t xml:space="preserve">.</w:t>
+      </w:r>
+      <w:r>
+        <w:br/>
       </w:r>
     </w:p>
     <w:p>
@@ -7007,53 +7023,6 @@
                   </w:pPr>
                   <w:r>
                     <w:t xml:space="preserve">Relative HR</w:t>
-                  </w:r>
-                </w:p>
-              </w:tc>
-              <w:tc>
-                <w:tcPr/>
-                <w:p>
-                  <w:pPr>
-                    <w:pStyle w:val="Compact"/>
-                  </w:pPr>
-                </w:p>
-              </w:tc>
-              <w:tc>
-                <w:tcPr/>
-                <w:p>
-                  <w:pPr>
-                    <w:pStyle w:val="Compact"/>
-                  </w:pPr>
-                </w:p>
-              </w:tc>
-              <w:tc>
-                <w:tcPr/>
-                <w:p>
-                  <w:pPr>
-                    <w:pStyle w:val="Compact"/>
-                  </w:pPr>
-                </w:p>
-              </w:tc>
-              <w:tc>
-                <w:tcPr/>
-                <w:p>
-                  <w:pPr>
-                    <w:pStyle w:val="Compact"/>
-                  </w:pPr>
-                </w:p>
-              </w:tc>
-            </w:tr>
-            <w:tr>
-              <w:tc>
-                <w:tcPr/>
-                <w:p>
-                  <w:pPr>
-                    <w:pStyle w:val="Compact"/>
-                    <w:jc w:val="left"/>
-                    <w:jc w:val="center"/>
-                  </w:pPr>
-                  <w:r>
-                    <w:t xml:space="preserve">Relative PA</w:t>
                   </w:r>
                 </w:p>
               </w:tc>

</xml_diff>

<commit_message>
updated settings instructions lab 3
</commit_message>
<xml_diff>
--- a/docs/labs/Lab3-human-peripheral-circulation-dive-response/Lab3.docx
+++ b/docs/labs/Lab3-human-peripheral-circulation-dive-response/Lab3.docx
@@ -2112,7 +2112,7 @@
         <w:t xml:space="preserve">“</w:t>
       </w:r>
       <w:r>
-        <w:t xml:space="preserve">Blood Pressure</w:t>
+        <w:t xml:space="preserve">Lab 3-Blood Pressure</w:t>
       </w:r>
       <w:r>
         <w:t xml:space="preserve">”</w:t>
@@ -2133,7 +2133,20 @@
         </w:numPr>
       </w:pPr>
       <w:r>
-        <w:t xml:space="preserve">Check the channel settings: Setup &gt; Channel Settings. Is Pulse on Input 1?</w:t>
+        <w:t xml:space="preserve">Check the channel settings: from the menu bar</w:t>
+      </w:r>
+      <w:r>
+        <w:t xml:space="preserve"> </w:t>
+      </w:r>
+      <w:r>
+        <w:rPr>
+          <w:b/>
+          <w:bCs/>
+        </w:rPr>
+        <w:t xml:space="preserve">Setup &gt; Channel Settings</w:t>
+      </w:r>
+      <w:r>
+        <w:t xml:space="preserve">. Is Pulse Flow on Input 1 or 2?</w:t>
       </w:r>
     </w:p>
     <w:p>
@@ -2145,7 +2158,7 @@
         </w:numPr>
       </w:pPr>
       <w:r>
-        <w:t xml:space="preserve">Setup Finger Pulse transducer on correct input.</w:t>
+        <w:t xml:space="preserve">Attach Finger Pulse transducer.</w:t>
       </w:r>
     </w:p>
     <w:p>
@@ -2157,7 +2170,19 @@
         </w:numPr>
       </w:pPr>
       <w:r>
-        <w:t xml:space="preserve">Attach sphygmomanometer transducer to correct input.</w:t>
+        <w:t xml:space="preserve">Attach sphygmomanometer transducer.</w:t>
+      </w:r>
+    </w:p>
+    <w:p>
+      <w:pPr>
+        <w:pStyle w:val="Compact"/>
+        <w:numPr>
+          <w:ilvl w:val="0"/>
+          <w:numId w:val="1006"/>
+        </w:numPr>
+      </w:pPr>
+      <w:r>
+        <w:t xml:space="preserve">Restart the LabChart software with the transducers attached to the correct inputs.</w:t>
       </w:r>
     </w:p>
     <w:bookmarkEnd w:id="56"/>
@@ -2945,17 +2970,7 @@
         </w:numPr>
       </w:pPr>
       <w:r>
-        <w:t xml:space="preserve">Switch the PowerLab to the Dive Response settings. You should have the Finger Pulse transducer in channel 1 and the Respiratory Belt Transducer to input 2 to measure leg volume. Check the channel settings to make sure they match the inputs. Ask your TA for the proper settings.</w:t>
-      </w:r>
-      <w:r>
-        <w:t xml:space="preserve"> </w:t>
-      </w:r>
-      <w:r>
-        <w:rPr>
-          <w:i/>
-          <w:iCs/>
-        </w:rPr>
-        <w:t xml:space="preserve">In this experiment, the sphygnamanometer is used only to restrict blood flow to the thigh and not plugged in to PowerLab.</w:t>
+        <w:t xml:space="preserve">Attach the respiratory belt transducer to Input 1, and the pulse transducer to Input 2.</w:t>
       </w:r>
     </w:p>
     <w:p>
@@ -2967,7 +2982,25 @@
         </w:numPr>
       </w:pPr>
       <w:r>
-        <w:t xml:space="preserve">Set up and maintain a wash basin with icewater deep enough to submerge your face up to your temples. Use a thermometer to monitor temperature at 10-15C (50-60F), replenish with ice as needed.</w:t>
+        <w:t xml:space="preserve">Use</w:t>
+      </w:r>
+      <w:r>
+        <w:t xml:space="preserve"> </w:t>
+      </w:r>
+      <w:r>
+        <w:t xml:space="preserve">“</w:t>
+      </w:r>
+      <w:r>
+        <w:t xml:space="preserve">Lab 3-Dive Response…</w:t>
+      </w:r>
+      <w:r>
+        <w:t xml:space="preserve">”</w:t>
+      </w:r>
+      <w:r>
+        <w:t xml:space="preserve"> </w:t>
+      </w:r>
+      <w:r>
+        <w:t xml:space="preserve">settings to start Chart software.</w:t>
       </w:r>
     </w:p>
     <w:p>
@@ -2976,6 +3009,140 @@
         <w:numPr>
           <w:ilvl w:val="0"/>
           <w:numId w:val="1013"/>
+        </w:numPr>
+      </w:pPr>
+      <w:r>
+        <w:t xml:space="preserve">Add 2 channels for Pulse Flow and Heart Rate.</w:t>
+      </w:r>
+    </w:p>
+    <w:p>
+      <w:pPr>
+        <w:pStyle w:val="Compact"/>
+        <w:numPr>
+          <w:ilvl w:val="0"/>
+          <w:numId w:val="1014"/>
+        </w:numPr>
+      </w:pPr>
+      <w:r>
+        <w:t xml:space="preserve">From the menu bar, choose</w:t>
+      </w:r>
+      <w:r>
+        <w:t xml:space="preserve"> </w:t>
+      </w:r>
+      <w:r>
+        <w:rPr>
+          <w:b/>
+          <w:bCs/>
+        </w:rPr>
+        <w:t xml:space="preserve">Setup &gt; Channel Settings</w:t>
+      </w:r>
+      <w:r>
+        <w:t xml:space="preserve">. At the bottom of the menu, increase the number of channels to 3.</w:t>
+      </w:r>
+      <w:r>
+        <w:br/>
+      </w:r>
+    </w:p>
+    <w:p>
+      <w:pPr>
+        <w:pStyle w:val="Compact"/>
+        <w:numPr>
+          <w:ilvl w:val="0"/>
+          <w:numId w:val="1014"/>
+        </w:numPr>
+      </w:pPr>
+      <w:r>
+        <w:t xml:space="preserve">If you attached the pulse transducer before you opened the software, it should detect the pulse transducer and say so in the Input Amplifier column. If not, quit the software and reopen it via the settings file now that all the sensors are attached.</w:t>
+      </w:r>
+    </w:p>
+    <w:p>
+      <w:pPr>
+        <w:pStyle w:val="Compact"/>
+        <w:numPr>
+          <w:ilvl w:val="0"/>
+          <w:numId w:val="1014"/>
+        </w:numPr>
+      </w:pPr>
+      <w:r>
+        <w:t xml:space="preserve">Name channel 2</w:t>
+      </w:r>
+      <w:r>
+        <w:t xml:space="preserve"> </w:t>
+      </w:r>
+      <w:r>
+        <w:t xml:space="preserve">“</w:t>
+      </w:r>
+      <w:r>
+        <w:t xml:space="preserve">Pulse Flow</w:t>
+      </w:r>
+      <w:r>
+        <w:t xml:space="preserve">”</w:t>
+      </w:r>
+      <w:r>
+        <w:t xml:space="preserve">. In the box that pops up change the source to Channel 2 (to match the sensor input). Under Calculation, select Integral, (the default Standard Integral) and OK. This will tell us the relative volume of blood flowing through our pulse.</w:t>
+      </w:r>
+    </w:p>
+    <w:p>
+      <w:pPr>
+        <w:pStyle w:val="Compact"/>
+        <w:numPr>
+          <w:ilvl w:val="0"/>
+          <w:numId w:val="1014"/>
+        </w:numPr>
+      </w:pPr>
+      <w:r>
+        <w:t xml:space="preserve">Name channle 3</w:t>
+      </w:r>
+      <w:r>
+        <w:t xml:space="preserve"> </w:t>
+      </w:r>
+      <w:r>
+        <w:t xml:space="preserve">“</w:t>
+      </w:r>
+      <w:r>
+        <w:t xml:space="preserve">Heart Rate (BPM)</w:t>
+      </w:r>
+      <w:r>
+        <w:t xml:space="preserve">”</w:t>
+      </w:r>
+      <w:r>
+        <w:t xml:space="preserve">. Select Calculation &gt; Cyclic Measurements. Change the source to Channel 2 (calculating from the pulse transducer data), and ensure Measurement is set to Rate.</w:t>
+      </w:r>
+    </w:p>
+    <w:p>
+      <w:pPr>
+        <w:pStyle w:val="Compact"/>
+        <w:numPr>
+          <w:ilvl w:val="0"/>
+          <w:numId w:val="1014"/>
+        </w:numPr>
+      </w:pPr>
+      <w:r>
+        <w:rPr>
+          <w:i/>
+          <w:iCs/>
+        </w:rPr>
+        <w:t xml:space="preserve">In this experiment, the sphygnamanometer is attached to a thigh cuff and used only to restrict blood flow to the thigh and not plugged in to PowerLab.</w:t>
+      </w:r>
+    </w:p>
+    <w:p>
+      <w:pPr>
+        <w:pStyle w:val="Compact"/>
+        <w:numPr>
+          <w:ilvl w:val="0"/>
+          <w:numId w:val="1015"/>
+        </w:numPr>
+      </w:pPr>
+      <w:r>
+        <w:t xml:space="preserve">Set up and maintain a wash basin with icewater deep enough to submerge your face up to your temples. Use a thermometer to monitor temperature at 10-15C (50-60F), replenish with ice as needed.</w:t>
+      </w:r>
+    </w:p>
+    <w:p>
+      <w:pPr>
+        <w:pStyle w:val="Compact"/>
+        <w:numPr>
+          <w:ilvl w:val="0"/>
+          <w:numId w:val="1015"/>
         </w:numPr>
       </w:pPr>
       <w:r>
@@ -3008,11 +3175,11 @@
         <w:pStyle w:val="Compact"/>
         <w:numPr>
           <w:ilvl w:val="0"/>
-          <w:numId w:val="1013"/>
+          <w:numId w:val="1015"/>
         </w:numPr>
       </w:pPr>
       <w:r>
-        <w:t xml:space="preserve">Place the thigh cuff around the subject’s thigh, and</w:t>
+        <w:t xml:space="preserve">Place the thigh cuff around the subject’s thigh. You may or many not need to use</w:t>
       </w:r>
       <w:r>
         <w:t xml:space="preserve"> </w:t>
@@ -3022,10 +3189,10 @@
           <w:i/>
           <w:iCs/>
         </w:rPr>
-        <w:t xml:space="preserve">duct tape it securely so that it can be pressurized to restrict blood flow</w:t>
-      </w:r>
-      <w:r>
-        <w:t xml:space="preserve">. Be sure to apply tape to</w:t>
+        <w:t xml:space="preserve">duct tape if the cuff does not remain securely pressurized to restrict blood flow</w:t>
+      </w:r>
+      <w:r>
+        <w:t xml:space="preserve">. If needed, apply tape to</w:t>
       </w:r>
       <w:r>
         <w:t xml:space="preserve"> </w:t>
@@ -3049,7 +3216,7 @@
         <w:pStyle w:val="Compact"/>
         <w:numPr>
           <w:ilvl w:val="0"/>
-          <w:numId w:val="1013"/>
+          <w:numId w:val="1015"/>
         </w:numPr>
       </w:pPr>
       <w:r>
@@ -3061,7 +3228,7 @@
         <w:pStyle w:val="Compact"/>
         <w:numPr>
           <w:ilvl w:val="0"/>
-          <w:numId w:val="1013"/>
+          <w:numId w:val="1015"/>
         </w:numPr>
       </w:pPr>
       <w:r>
@@ -3081,7 +3248,7 @@
         <w:t xml:space="preserve"> </w:t>
       </w:r>
       <w:r>
-        <w:t xml:space="preserve">If it is very small, try tightening the respiratory belt a little. Check with your TA before moving on.</w:t>
+        <w:t xml:space="preserve">If it is very small, try tightening the respiratory belt a little. Check with your TA that you are receiving a good signal before moving on.</w:t>
       </w:r>
     </w:p>
     <w:p>
@@ -3089,7 +3256,7 @@
         <w:pStyle w:val="Compact"/>
         <w:numPr>
           <w:ilvl w:val="0"/>
-          <w:numId w:val="1013"/>
+          <w:numId w:val="1015"/>
         </w:numPr>
       </w:pPr>
       <w:r>
@@ -3111,7 +3278,7 @@
         <w:pStyle w:val="Compact"/>
         <w:numPr>
           <w:ilvl w:val="0"/>
-          <w:numId w:val="1013"/>
+          <w:numId w:val="1015"/>
         </w:numPr>
       </w:pPr>
       <w:r>
@@ -3123,11 +3290,23 @@
         <w:pStyle w:val="Compact"/>
         <w:numPr>
           <w:ilvl w:val="0"/>
-          <w:numId w:val="1013"/>
+          <w:numId w:val="1015"/>
         </w:numPr>
       </w:pPr>
       <w:r>
         <w:t xml:space="preserve">You will want to use a compressed timescale to see the dive response. Try 100:1, 200:1, etc.</w:t>
+      </w:r>
+    </w:p>
+    <w:p>
+      <w:pPr>
+        <w:pStyle w:val="Compact"/>
+        <w:numPr>
+          <w:ilvl w:val="0"/>
+          <w:numId w:val="1015"/>
+        </w:numPr>
+      </w:pPr>
+      <w:r>
+        <w:t xml:space="preserve">Always fully deflate the cuff (you may have to squeeze out the air) after depressurizing.</w:t>
       </w:r>
     </w:p>
     <w:tbl>
@@ -3457,7 +3636,7 @@
               <w:pStyle w:val="Compact"/>
               <w:numPr>
                 <w:ilvl w:val="0"/>
-                <w:numId w:val="1014"/>
+                <w:numId w:val="1016"/>
               </w:numPr>
             </w:pPr>
             <w:r>
@@ -3485,7 +3664,7 @@
               <w:pStyle w:val="Compact"/>
               <w:numPr>
                 <w:ilvl w:val="0"/>
-                <w:numId w:val="1014"/>
+                <w:numId w:val="1016"/>
               </w:numPr>
             </w:pPr>
             <w:r>
@@ -3529,7 +3708,7 @@
               <w:pStyle w:val="Compact"/>
               <w:numPr>
                 <w:ilvl w:val="0"/>
-                <w:numId w:val="1014"/>
+                <w:numId w:val="1016"/>
               </w:numPr>
             </w:pPr>
             <w:r>
@@ -3577,7 +3756,7 @@
               <w:pStyle w:val="Compact"/>
               <w:numPr>
                 <w:ilvl w:val="0"/>
-                <w:numId w:val="1014"/>
+                <w:numId w:val="1016"/>
               </w:numPr>
             </w:pPr>
             <w:r>
@@ -3610,7 +3789,7 @@
               <w:pStyle w:val="Compact"/>
               <w:numPr>
                 <w:ilvl w:val="0"/>
-                <w:numId w:val="1014"/>
+                <w:numId w:val="1016"/>
               </w:numPr>
             </w:pPr>
             <w:r>
@@ -3641,7 +3820,7 @@
               <w:pStyle w:val="Compact"/>
               <w:numPr>
                 <w:ilvl w:val="0"/>
-                <w:numId w:val="1015"/>
+                <w:numId w:val="1017"/>
               </w:numPr>
             </w:pPr>
             <w:r>
@@ -3669,7 +3848,7 @@
               <w:pStyle w:val="Compact"/>
               <w:numPr>
                 <w:ilvl w:val="0"/>
-                <w:numId w:val="1015"/>
+                <w:numId w:val="1017"/>
               </w:numPr>
             </w:pPr>
             <w:r>
@@ -3693,7 +3872,7 @@
               <w:pStyle w:val="Compact"/>
               <w:numPr>
                 <w:ilvl w:val="0"/>
-                <w:numId w:val="1015"/>
+                <w:numId w:val="1017"/>
               </w:numPr>
             </w:pPr>
             <w:r>
@@ -3709,7 +3888,7 @@
               <w:pStyle w:val="Compact"/>
               <w:numPr>
                 <w:ilvl w:val="0"/>
-                <w:numId w:val="1015"/>
+                <w:numId w:val="1017"/>
               </w:numPr>
             </w:pPr>
             <w:r>
@@ -3747,7 +3926,7 @@
               <w:pStyle w:val="Compact"/>
               <w:numPr>
                 <w:ilvl w:val="0"/>
-                <w:numId w:val="1015"/>
+                <w:numId w:val="1017"/>
               </w:numPr>
             </w:pPr>
             <w:r>
@@ -3762,7 +3941,7 @@
               <w:pStyle w:val="Compact"/>
               <w:numPr>
                 <w:ilvl w:val="0"/>
-                <w:numId w:val="1015"/>
+                <w:numId w:val="1017"/>
               </w:numPr>
             </w:pPr>
             <w:r>
@@ -3819,7 +3998,7 @@
               <w:pStyle w:val="Compact"/>
               <w:numPr>
                 <w:ilvl w:val="0"/>
-                <w:numId w:val="1015"/>
+                <w:numId w:val="1017"/>
               </w:numPr>
             </w:pPr>
             <w:r>
@@ -3831,7 +4010,7 @@
               <w:pStyle w:val="Compact"/>
               <w:numPr>
                 <w:ilvl w:val="0"/>
-                <w:numId w:val="1015"/>
+                <w:numId w:val="1017"/>
               </w:numPr>
             </w:pPr>
             <w:r>
@@ -3889,7 +4068,7 @@
         <w:pStyle w:val="Compact"/>
         <w:numPr>
           <w:ilvl w:val="0"/>
-          <w:numId w:val="1016"/>
+          <w:numId w:val="1018"/>
         </w:numPr>
       </w:pPr>
       <w:r>
@@ -3929,7 +4108,7 @@
         <w:pStyle w:val="Compact"/>
         <w:numPr>
           <w:ilvl w:val="0"/>
-          <w:numId w:val="1016"/>
+          <w:numId w:val="1018"/>
         </w:numPr>
       </w:pPr>
       <w:r>
@@ -3941,7 +4120,7 @@
         <w:pStyle w:val="Compact"/>
         <w:numPr>
           <w:ilvl w:val="0"/>
-          <w:numId w:val="1016"/>
+          <w:numId w:val="1018"/>
         </w:numPr>
       </w:pPr>
       <w:r>
@@ -3968,7 +4147,7 @@
         <w:pStyle w:val="Compact"/>
         <w:numPr>
           <w:ilvl w:val="0"/>
-          <w:numId w:val="1016"/>
+          <w:numId w:val="1018"/>
         </w:numPr>
       </w:pPr>
       <w:r>
@@ -3998,7 +4177,7 @@
         <w:pStyle w:val="Compact"/>
         <w:numPr>
           <w:ilvl w:val="0"/>
-          <w:numId w:val="1016"/>
+          <w:numId w:val="1018"/>
         </w:numPr>
       </w:pPr>
       <w:r>
@@ -4189,7 +4368,7 @@
               <w:pStyle w:val="Compact"/>
               <w:numPr>
                 <w:ilvl w:val="0"/>
-                <w:numId w:val="1017"/>
+                <w:numId w:val="1019"/>
               </w:numPr>
             </w:pPr>
             <w:r>
@@ -4211,7 +4390,7 @@
               <w:pStyle w:val="Compact"/>
               <w:numPr>
                 <w:ilvl w:val="0"/>
-                <w:numId w:val="1017"/>
+                <w:numId w:val="1019"/>
               </w:numPr>
             </w:pPr>
             <w:r>
@@ -4223,7 +4402,7 @@
               <w:pStyle w:val="Compact"/>
               <w:numPr>
                 <w:ilvl w:val="0"/>
-                <w:numId w:val="1017"/>
+                <w:numId w:val="1019"/>
               </w:numPr>
             </w:pPr>
             <w:r>
@@ -4235,7 +4414,7 @@
               <w:pStyle w:val="Compact"/>
               <w:numPr>
                 <w:ilvl w:val="0"/>
-                <w:numId w:val="1017"/>
+                <w:numId w:val="1019"/>
               </w:numPr>
             </w:pPr>
             <w:r>
@@ -4260,7 +4439,7 @@
         <w:pStyle w:val="Compact"/>
         <w:numPr>
           <w:ilvl w:val="0"/>
-          <w:numId w:val="1018"/>
+          <w:numId w:val="1020"/>
         </w:numPr>
       </w:pPr>
       <w:r>
@@ -4286,7 +4465,7 @@
         <w:pStyle w:val="Compact"/>
         <w:numPr>
           <w:ilvl w:val="0"/>
-          <w:numId w:val="1018"/>
+          <w:numId w:val="1020"/>
         </w:numPr>
       </w:pPr>
       <w:r>
@@ -4307,234 +4486,6 @@
       </w:r>
       <w:r>
         <w:br/>
-      </w:r>
-    </w:p>
-    <w:p>
-      <w:pPr>
-        <w:pStyle w:val="Compact"/>
-        <w:numPr>
-          <w:ilvl w:val="0"/>
-          <w:numId w:val="1018"/>
-        </w:numPr>
-      </w:pPr>
-      <w:r>
-        <w:rPr>
-          <w:b/>
-          <w:bCs/>
-        </w:rPr>
-        <w:t xml:space="preserve">Simulated dive:</w:t>
-      </w:r>
-    </w:p>
-    <w:p>
-      <w:pPr>
-        <w:pStyle w:val="Compact"/>
-        <w:numPr>
-          <w:ilvl w:val="1"/>
-          <w:numId w:val="1019"/>
-        </w:numPr>
-      </w:pPr>
-      <w:r>
-        <w:rPr>
-          <w:b/>
-          <w:bCs/>
-        </w:rPr>
-        <w:t xml:space="preserve">Rest:</w:t>
-      </w:r>
-      <w:r>
-        <w:t xml:space="preserve"> </w:t>
-      </w:r>
-      <w:r>
-        <w:t xml:space="preserve">Start recording and comment</w:t>
-      </w:r>
-      <w:r>
-        <w:t xml:space="preserve"> </w:t>
-      </w:r>
-      <w:r>
-        <w:t xml:space="preserve">“</w:t>
-      </w:r>
-      <w:r>
-        <w:t xml:space="preserve">dive experiment, resting</w:t>
-      </w:r>
-      <w:r>
-        <w:t xml:space="preserve">”</w:t>
-      </w:r>
-      <w:r>
-        <w:t xml:space="preserve">, record for 10 sec</w:t>
-      </w:r>
-    </w:p>
-    <w:p>
-      <w:pPr>
-        <w:pStyle w:val="Compact"/>
-        <w:numPr>
-          <w:ilvl w:val="1"/>
-          <w:numId w:val="1019"/>
-        </w:numPr>
-      </w:pPr>
-      <w:r>
-        <w:rPr>
-          <w:b/>
-          <w:bCs/>
-        </w:rPr>
-        <w:t xml:space="preserve">Rapidly</w:t>
-      </w:r>
-      <w:r>
-        <w:t xml:space="preserve"> </w:t>
-      </w:r>
-      <w:r>
-        <w:t xml:space="preserve">inflate cuff to 60mmHg, comment</w:t>
-      </w:r>
-      <w:r>
-        <w:t xml:space="preserve"> </w:t>
-      </w:r>
-      <w:r>
-        <w:t xml:space="preserve">“</w:t>
-      </w:r>
-      <w:r>
-        <w:t xml:space="preserve">cuff inflated</w:t>
-      </w:r>
-      <w:r>
-        <w:t xml:space="preserve">”</w:t>
-      </w:r>
-      <w:r>
-        <w:t xml:space="preserve">.</w:t>
-      </w:r>
-      <w:r>
-        <w:br/>
-      </w:r>
-    </w:p>
-    <w:p>
-      <w:pPr>
-        <w:pStyle w:val="Compact"/>
-        <w:numPr>
-          <w:ilvl w:val="1"/>
-          <w:numId w:val="1019"/>
-        </w:numPr>
-      </w:pPr>
-      <w:r>
-        <w:t xml:space="preserve">Have the subject take a deep breath, exhale partially, and then hold their breath while immersing their face up to their temples in the pan of water. Comment</w:t>
-      </w:r>
-      <w:r>
-        <w:t xml:space="preserve"> </w:t>
-      </w:r>
-      <w:r>
-        <w:t xml:space="preserve">“</w:t>
-      </w:r>
-      <w:r>
-        <w:t xml:space="preserve">dive</w:t>
-      </w:r>
-      <w:r>
-        <w:t xml:space="preserve">”</w:t>
-      </w:r>
-      <w:r>
-        <w:t xml:space="preserve">, record for 20 sec. </w:t>
-      </w:r>
-    </w:p>
-    <w:p>
-      <w:pPr>
-        <w:pStyle w:val="Compact"/>
-        <w:numPr>
-          <w:ilvl w:val="1"/>
-          <w:numId w:val="1019"/>
-        </w:numPr>
-      </w:pPr>
-      <w:r>
-        <w:rPr>
-          <w:b/>
-          <w:bCs/>
-        </w:rPr>
-        <w:t xml:space="preserve">Rapidly</w:t>
-      </w:r>
-      <w:r>
-        <w:t xml:space="preserve"> </w:t>
-      </w:r>
-      <w:r>
-        <w:t xml:space="preserve">release all cuff pressure. Comment</w:t>
-      </w:r>
-      <w:r>
-        <w:t xml:space="preserve"> </w:t>
-      </w:r>
-      <w:r>
-        <w:t xml:space="preserve">“</w:t>
-      </w:r>
-      <w:r>
-        <w:t xml:space="preserve">deflated</w:t>
-      </w:r>
-      <w:r>
-        <w:t xml:space="preserve">”</w:t>
-      </w:r>
-      <w:r>
-        <w:t xml:space="preserve">, record for 10 sec.</w:t>
-      </w:r>
-      <w:r>
-        <w:br/>
-      </w:r>
-    </w:p>
-    <w:p>
-      <w:pPr>
-        <w:pStyle w:val="Compact"/>
-        <w:numPr>
-          <w:ilvl w:val="1"/>
-          <w:numId w:val="1019"/>
-        </w:numPr>
-      </w:pPr>
-      <w:r>
-        <w:t xml:space="preserve">Signal to the subject to</w:t>
-      </w:r>
-      <w:r>
-        <w:t xml:space="preserve"> </w:t>
-      </w:r>
-      <w:r>
-        <w:rPr>
-          <w:b/>
-          <w:bCs/>
-        </w:rPr>
-        <w:t xml:space="preserve">resurface</w:t>
-      </w:r>
-      <w:r>
-        <w:t xml:space="preserve"> </w:t>
-      </w:r>
-      <w:r>
-        <w:t xml:space="preserve">and breathe normally with face just above water. Comment</w:t>
-      </w:r>
-      <w:r>
-        <w:t xml:space="preserve"> </w:t>
-      </w:r>
-      <w:r>
-        <w:t xml:space="preserve">“</w:t>
-      </w:r>
-      <w:r>
-        <w:t xml:space="preserve">normal breathing</w:t>
-      </w:r>
-      <w:r>
-        <w:t xml:space="preserve">”</w:t>
-      </w:r>
-      <w:r>
-        <w:t xml:space="preserve"> </w:t>
-      </w:r>
-      <w:r>
-        <w:t xml:space="preserve">record for at least 10 sec (ok to keep recording through recovery).</w:t>
-      </w:r>
-    </w:p>
-    <w:p>
-      <w:pPr>
-        <w:pStyle w:val="Compact"/>
-        <w:numPr>
-          <w:ilvl w:val="1"/>
-          <w:numId w:val="1019"/>
-        </w:numPr>
-      </w:pPr>
-      <w:r>
-        <w:t xml:space="preserve">Allow subject to gently dry face.</w:t>
-      </w:r>
-    </w:p>
-    <w:bookmarkEnd w:id="83"/>
-    <w:bookmarkStart w:id="84" w:name="c.-breath-holding-exeriment"/>
-    <w:p>
-      <w:pPr>
-        <w:pStyle w:val="Heading2"/>
-      </w:pPr>
-      <w:r>
-        <w:t xml:space="preserve">C. Breath holding exeriment</w:t>
       </w:r>
     </w:p>
     <w:p>
@@ -4546,23 +4497,11 @@
         </w:numPr>
       </w:pPr>
       <w:r>
-        <w:t xml:space="preserve">This experiment is very similar to the dive response, but without facial immersion. The subject will remain motionless with their face above the basin.</w:t>
-      </w:r>
-    </w:p>
-    <w:p>
-      <w:pPr>
-        <w:pStyle w:val="Compact"/>
-        <w:numPr>
-          <w:ilvl w:val="0"/>
-          <w:numId w:val="1020"/>
-        </w:numPr>
-      </w:pPr>
-      <w:r>
         <w:rPr>
           <w:b/>
           <w:bCs/>
         </w:rPr>
-        <w:t xml:space="preserve">Breath hold:</w:t>
+        <w:t xml:space="preserve">Simulated dive:</w:t>
       </w:r>
     </w:p>
     <w:p>
@@ -4574,7 +4513,17 @@
         </w:numPr>
       </w:pPr>
       <w:r>
-        <w:t xml:space="preserve">Record and comment</w:t>
+        <w:rPr>
+          <w:b/>
+          <w:bCs/>
+        </w:rPr>
+        <w:t xml:space="preserve">Rest:</w:t>
+      </w:r>
+      <w:r>
+        <w:t xml:space="preserve"> </w:t>
+      </w:r>
+      <w:r>
+        <w:t xml:space="preserve">Start recording and comment</w:t>
       </w:r>
       <w:r>
         <w:t xml:space="preserve"> </w:t>
@@ -4583,13 +4532,13 @@
         <w:t xml:space="preserve">“</w:t>
       </w:r>
       <w:r>
-        <w:t xml:space="preserve">breath hold experiment, resting</w:t>
+        <w:t xml:space="preserve">dive experiment, resting</w:t>
       </w:r>
       <w:r>
         <w:t xml:space="preserve">”</w:t>
       </w:r>
       <w:r>
-        <w:t xml:space="preserve">. Record for 10 sec. </w:t>
+        <w:t xml:space="preserve">, record for 10 sec</w:t>
       </w:r>
     </w:p>
     <w:p>
@@ -4601,7 +4550,17 @@
         </w:numPr>
       </w:pPr>
       <w:r>
-        <w:t xml:space="preserve">Rapidly inflate cuff to 60mmHg, comment</w:t>
+        <w:rPr>
+          <w:b/>
+          <w:bCs/>
+        </w:rPr>
+        <w:t xml:space="preserve">Rapidly</w:t>
+      </w:r>
+      <w:r>
+        <w:t xml:space="preserve"> </w:t>
+      </w:r>
+      <w:r>
+        <w:t xml:space="preserve">inflate cuff to 60mmHg, comment</w:t>
       </w:r>
       <w:r>
         <w:t xml:space="preserve"> </w:t>
@@ -4631,7 +4590,7 @@
         </w:numPr>
       </w:pPr>
       <w:r>
-        <w:t xml:space="preserve">Have the subject take a deep breath, exhale partially, and then hold their breath. Comment</w:t>
+        <w:t xml:space="preserve">Have the subject take a deep breath, exhale partially, and then hold their breath while immersing their face up to their temples in the pan of water. Comment</w:t>
       </w:r>
       <w:r>
         <w:t xml:space="preserve"> </w:t>
@@ -4640,7 +4599,7 @@
         <w:t xml:space="preserve">“</w:t>
       </w:r>
       <w:r>
-        <w:t xml:space="preserve">breath hold</w:t>
+        <w:t xml:space="preserve">dive</w:t>
       </w:r>
       <w:r>
         <w:t xml:space="preserve">”</w:t>
@@ -4658,7 +4617,17 @@
         </w:numPr>
       </w:pPr>
       <w:r>
-        <w:t xml:space="preserve">Rapidly release all pressure. Comment</w:t>
+        <w:rPr>
+          <w:b/>
+          <w:bCs/>
+        </w:rPr>
+        <w:t xml:space="preserve">Rapidly</w:t>
+      </w:r>
+      <w:r>
+        <w:t xml:space="preserve"> </w:t>
+      </w:r>
+      <w:r>
+        <w:t xml:space="preserve">release all cuff pressure. Comment</w:t>
       </w:r>
       <w:r>
         <w:t xml:space="preserve"> </w:t>
@@ -4673,7 +4642,7 @@
         <w:t xml:space="preserve">”</w:t>
       </w:r>
       <w:r>
-        <w:t xml:space="preserve">, and record for 10 sec.</w:t>
+        <w:t xml:space="preserve">, record for 10 sec.</w:t>
       </w:r>
       <w:r>
         <w:br/>
@@ -4698,13 +4667,13 @@
           <w:b/>
           <w:bCs/>
         </w:rPr>
-        <w:t xml:space="preserve">breathe normally</w:t>
-      </w:r>
-      <w:r>
-        <w:t xml:space="preserve"> </w:t>
-      </w:r>
-      <w:r>
-        <w:t xml:space="preserve">with face just above water. Comment</w:t>
+        <w:t xml:space="preserve">resurface</w:t>
+      </w:r>
+      <w:r>
+        <w:t xml:space="preserve"> </w:t>
+      </w:r>
+      <w:r>
+        <w:t xml:space="preserve">and breathe normally with face just above water. Comment</w:t>
       </w:r>
       <w:r>
         <w:t xml:space="preserve"> </w:t>
@@ -4722,152 +4691,29 @@
         <w:t xml:space="preserve"> </w:t>
       </w:r>
       <w:r>
-        <w:t xml:space="preserve">and record for 10 sec. </w:t>
-      </w:r>
-    </w:p>
-    <w:bookmarkEnd w:id="84"/>
-    <w:bookmarkStart w:id="85" w:name="d.-additional-experiment"/>
+        <w:t xml:space="preserve">record for at least 10 sec (ok to keep recording through recovery).</w:t>
+      </w:r>
+    </w:p>
+    <w:p>
+      <w:pPr>
+        <w:pStyle w:val="Compact"/>
+        <w:numPr>
+          <w:ilvl w:val="1"/>
+          <w:numId w:val="1021"/>
+        </w:numPr>
+      </w:pPr>
+      <w:r>
+        <w:t xml:space="preserve">Allow subject to gently dry face.</w:t>
+      </w:r>
+    </w:p>
+    <w:bookmarkEnd w:id="83"/>
+    <w:bookmarkStart w:id="84" w:name="c.-breath-holding-exeriment"/>
     <w:p>
       <w:pPr>
         <w:pStyle w:val="Heading2"/>
       </w:pPr>
       <w:r>
-        <w:t xml:space="preserve">D. Additional Experiment</w:t>
-      </w:r>
-    </w:p>
-    <w:p>
-      <w:pPr>
-        <w:pStyle w:val="FirstParagraph"/>
-      </w:pPr>
-      <w:r>
-        <w:t xml:space="preserve">The simulated dive involves multiple stimuli simultaneously.</w:t>
-      </w:r>
-      <w:r>
-        <w:t xml:space="preserve"> </w:t>
-      </w:r>
-      <w:r>
-        <w:rPr>
-          <w:b/>
-          <w:bCs/>
-        </w:rPr>
-        <w:t xml:space="preserve">Brainstorm</w:t>
-      </w:r>
-      <w:r>
-        <w:t xml:space="preserve"> </w:t>
-      </w:r>
-      <w:r>
-        <w:t xml:space="preserve">how you might</w:t>
-      </w:r>
-      <w:r>
-        <w:t xml:space="preserve"> </w:t>
-      </w:r>
-      <w:r>
-        <w:rPr>
-          <w:i/>
-          <w:iCs/>
-        </w:rPr>
-        <w:t xml:space="preserve">identify the enviromental stimuli which are actually</w:t>
-      </w:r>
-      <w:r>
-        <w:rPr>
-          <w:i/>
-          <w:iCs/>
-        </w:rPr>
-        <w:t xml:space="preserve"> </w:t>
-      </w:r>
-      <w:r>
-        <w:rPr>
-          <w:i/>
-          <w:iCs/>
-        </w:rPr>
-        <w:t xml:space="preserve">“</w:t>
-      </w:r>
-      <w:r>
-        <w:rPr>
-          <w:i/>
-          <w:iCs/>
-        </w:rPr>
-        <w:t xml:space="preserve">triggering</w:t>
-      </w:r>
-      <w:r>
-        <w:rPr>
-          <w:i/>
-          <w:iCs/>
-        </w:rPr>
-        <w:t xml:space="preserve">”</w:t>
-      </w:r>
-      <w:r>
-        <w:rPr>
-          <w:i/>
-          <w:iCs/>
-        </w:rPr>
-        <w:t xml:space="preserve"> </w:t>
-      </w:r>
-      <w:r>
-        <w:rPr>
-          <w:i/>
-          <w:iCs/>
-        </w:rPr>
-        <w:t xml:space="preserve">the dive response by trying to isolate stimuli.</w:t>
-      </w:r>
-      <w:r>
-        <w:t xml:space="preserve"> </w:t>
-      </w:r>
-      <w:r>
-        <w:t xml:space="preserve">Are these components all necessary? Are they additive?</w:t>
-      </w:r>
-    </w:p>
-    <w:p>
-      <w:pPr>
-        <w:pStyle w:val="BodyText"/>
-      </w:pPr>
-      <w:r>
-        <w:t xml:space="preserve">Each group should</w:t>
-      </w:r>
-      <w:r>
-        <w:t xml:space="preserve"> </w:t>
-      </w:r>
-      <w:r>
-        <w:rPr>
-          <w:b/>
-          <w:bCs/>
-        </w:rPr>
-        <w:t xml:space="preserve">design and perform an experiment to isolate one potential stimulus</w:t>
-      </w:r>
-      <w:r>
-        <w:t xml:space="preserve"> </w:t>
-      </w:r>
-      <w:r>
-        <w:t xml:space="preserve">responsible for triggering the dive response. Get your idea approved by your TA. Discuss your results with the other groups.</w:t>
-      </w:r>
-      <w:r>
-        <w:t xml:space="preserve"> </w:t>
-      </w:r>
-      <w:r>
-        <w:rPr>
-          <w:i/>
-          <w:iCs/>
-        </w:rPr>
-        <w:t xml:space="preserve">Make sure you explain your methods carefully (including your logic) in your lab report.</w:t>
-      </w:r>
-    </w:p>
-    <w:bookmarkEnd w:id="85"/>
-    <w:bookmarkStart w:id="96" w:name="analysis-1"/>
-    <w:p>
-      <w:pPr>
-        <w:pStyle w:val="Heading2"/>
-      </w:pPr>
-      <w:r>
-        <w:t xml:space="preserve">Analysis</w:t>
-      </w:r>
-    </w:p>
-    <w:bookmarkStart w:id="87" w:name="change-in-heart-rate-and-pulse-amplitude"/>
-    <w:p>
-      <w:pPr>
-        <w:pStyle w:val="Heading3"/>
-      </w:pPr>
-      <w:r>
-        <w:t xml:space="preserve">Change in Heart Rate and Pulse Amplitude</w:t>
+        <w:t xml:space="preserve">C. Breath holding exeriment</w:t>
       </w:r>
     </w:p>
     <w:p>
@@ -4879,39 +4725,7 @@
         </w:numPr>
       </w:pPr>
       <w:r>
-        <w:t xml:space="preserve">First analyze the</w:t>
-      </w:r>
-      <w:r>
-        <w:t xml:space="preserve"> </w:t>
-      </w:r>
-      <w:r>
-        <w:rPr>
-          <w:b/>
-          <w:bCs/>
-        </w:rPr>
-        <w:t xml:space="preserve">Control Experiment</w:t>
-      </w:r>
-      <w:r>
-        <w:t xml:space="preserve"> </w:t>
-      </w:r>
-      <w:r>
-        <w:t xml:space="preserve">and</w:t>
-      </w:r>
-      <w:r>
-        <w:t xml:space="preserve"> </w:t>
-      </w:r>
-      <w:r>
-        <w:rPr>
-          <w:b/>
-          <w:bCs/>
-        </w:rPr>
-        <w:t xml:space="preserve">Dive Response</w:t>
-      </w:r>
-      <w:r>
-        <w:t xml:space="preserve"> </w:t>
-      </w:r>
-      <w:r>
-        <w:t xml:space="preserve">data.</w:t>
+        <w:t xml:space="preserve">This experiment is very similar to the dive response, but without facial immersion. The subject will remain motionless with their face above the basin.</w:t>
       </w:r>
     </w:p>
     <w:p>
@@ -4923,195 +4737,11 @@
         </w:numPr>
       </w:pPr>
       <w:r>
-        <w:t xml:space="preserve">Open the data in the Chart View and</w:t>
-      </w:r>
-      <w:r>
-        <w:t xml:space="preserve"> </w:t>
-      </w:r>
-      <w:r>
         <w:rPr>
           <w:b/>
           <w:bCs/>
         </w:rPr>
-        <w:t xml:space="preserve">Autoscale</w:t>
-      </w:r>
-      <w:r>
-        <w:t xml:space="preserve">, if necessary. Change the compression of the data trace so the entire exercise can be viewed at once. Identify the</w:t>
-      </w:r>
-      <w:r>
-        <w:t xml:space="preserve"> </w:t>
-      </w:r>
-      <w:r>
-        <w:rPr>
-          <w:b/>
-          <w:bCs/>
-        </w:rPr>
-        <w:t xml:space="preserve">rest</w:t>
-      </w:r>
-      <w:r>
-        <w:t xml:space="preserve"> </w:t>
-      </w:r>
-      <w:r>
-        <w:t xml:space="preserve">section of the data and change the compression to find a representative cycle.</w:t>
-      </w:r>
-      <w:r>
-        <w:t xml:space="preserve"> </w:t>
-      </w:r>
-      <w:r>
-        <w:rPr>
-          <w:i/>
-          <w:iCs/>
-        </w:rPr>
-        <w:t xml:space="preserve">You can change the compression and scale as often as required.</w:t>
-      </w:r>
-    </w:p>
-    <w:p>
-      <w:pPr>
-        <w:pStyle w:val="Compact"/>
-        <w:numPr>
-          <w:ilvl w:val="0"/>
-          <w:numId w:val="1022"/>
-        </w:numPr>
-      </w:pPr>
-      <w:r>
-        <w:t xml:space="preserve">Move the</w:t>
-      </w:r>
-      <w:r>
-        <w:t xml:space="preserve"> </w:t>
-      </w:r>
-      <w:r>
-        <w:rPr>
-          <w:b/>
-          <w:bCs/>
-        </w:rPr>
-        <w:t xml:space="preserve">Waveform Cursor</w:t>
-      </w:r>
-      <w:r>
-        <w:t xml:space="preserve"> </w:t>
-      </w:r>
-      <w:r>
-        <w:t xml:space="preserve">to a representative cycle on the</w:t>
-      </w:r>
-      <w:r>
-        <w:t xml:space="preserve"> </w:t>
-      </w:r>
-      <w:r>
-        <w:rPr>
-          <w:b/>
-          <w:bCs/>
-        </w:rPr>
-        <w:t xml:space="preserve">pulse</w:t>
-      </w:r>
-      <w:r>
-        <w:t xml:space="preserve"> </w:t>
-      </w:r>
-      <w:r>
-        <w:t xml:space="preserve">channel during</w:t>
-      </w:r>
-      <w:r>
-        <w:t xml:space="preserve"> </w:t>
-      </w:r>
-      <w:r>
-        <w:rPr>
-          <w:b/>
-          <w:bCs/>
-        </w:rPr>
-        <w:t xml:space="preserve">rest</w:t>
-      </w:r>
-      <w:r>
-        <w:t xml:space="preserve">. Collect the values for</w:t>
-      </w:r>
-      <w:r>
-        <w:t xml:space="preserve"> </w:t>
-      </w:r>
-      <w:r>
-        <w:rPr>
-          <w:b/>
-          <w:bCs/>
-        </w:rPr>
-        <w:t xml:space="preserve">heart rate</w:t>
-      </w:r>
-      <w:r>
-        <w:t xml:space="preserve"> </w:t>
-      </w:r>
-      <w:r>
-        <w:t xml:space="preserve">and</w:t>
-      </w:r>
-      <w:r>
-        <w:t xml:space="preserve"> </w:t>
-      </w:r>
-      <w:r>
-        <w:rPr>
-          <w:b/>
-          <w:bCs/>
-        </w:rPr>
-        <w:t xml:space="preserve">pulse amplitude</w:t>
-      </w:r>
-      <w:r>
-        <w:t xml:space="preserve"> </w:t>
-      </w:r>
-      <w:r>
-        <w:t xml:space="preserve">at the pulse peak. We can use pulse amplitude as a proxy for</w:t>
-      </w:r>
-      <w:r>
-        <w:t xml:space="preserve"> </w:t>
-      </w:r>
-      <w:r>
-        <w:rPr>
-          <w:b/>
-          <w:bCs/>
-        </w:rPr>
-        <w:t xml:space="preserve">stroke volume</w:t>
-      </w:r>
-      <w:r>
-        <w:t xml:space="preserve">.</w:t>
-      </w:r>
-      <w:r>
-        <w:br/>
-      </w:r>
-    </w:p>
-    <w:p>
-      <w:pPr>
-        <w:pStyle w:val="Compact"/>
-        <w:numPr>
-          <w:ilvl w:val="0"/>
-          <w:numId w:val="1022"/>
-        </w:numPr>
-      </w:pPr>
-      <w:r>
-        <w:t xml:space="preserve">Collect</w:t>
-      </w:r>
-      <w:r>
-        <w:t xml:space="preserve"> </w:t>
-      </w:r>
-      <w:r>
-        <w:rPr>
-          <w:b/>
-          <w:bCs/>
-        </w:rPr>
-        <w:t xml:space="preserve">heart rate</w:t>
-      </w:r>
-      <w:r>
-        <w:t xml:space="preserve"> </w:t>
-      </w:r>
-      <w:r>
-        <w:t xml:space="preserve">and</w:t>
-      </w:r>
-      <w:r>
-        <w:t xml:space="preserve"> </w:t>
-      </w:r>
-      <w:r>
-        <w:rPr>
-          <w:b/>
-          <w:bCs/>
-        </w:rPr>
-        <w:t xml:space="preserve">pulse amplitude</w:t>
-      </w:r>
-      <w:r>
-        <w:t xml:space="preserve"> </w:t>
-      </w:r>
-      <w:r>
-        <w:t xml:space="preserve">for:</w:t>
+        <w:t xml:space="preserve">Breath hold:</w:t>
       </w:r>
     </w:p>
     <w:p>
@@ -5123,7 +4753,22 @@
         </w:numPr>
       </w:pPr>
       <w:r>
-        <w:t xml:space="preserve">rest</w:t>
+        <w:t xml:space="preserve">Record and comment</w:t>
+      </w:r>
+      <w:r>
+        <w:t xml:space="preserve"> </w:t>
+      </w:r>
+      <w:r>
+        <w:t xml:space="preserve">“</w:t>
+      </w:r>
+      <w:r>
+        <w:t xml:space="preserve">breath hold experiment, resting</w:t>
+      </w:r>
+      <w:r>
+        <w:t xml:space="preserve">”</w:t>
+      </w:r>
+      <w:r>
+        <w:t xml:space="preserve">. Record for 10 sec. </w:t>
       </w:r>
     </w:p>
     <w:p>
@@ -5135,7 +4780,25 @@
         </w:numPr>
       </w:pPr>
       <w:r>
-        <w:t xml:space="preserve">15 sec into the dive (a representative pulsewave during dive)</w:t>
+        <w:t xml:space="preserve">Rapidly inflate cuff to 60mmHg, comment</w:t>
+      </w:r>
+      <w:r>
+        <w:t xml:space="preserve"> </w:t>
+      </w:r>
+      <w:r>
+        <w:t xml:space="preserve">“</w:t>
+      </w:r>
+      <w:r>
+        <w:t xml:space="preserve">cuff inflated</w:t>
+      </w:r>
+      <w:r>
+        <w:t xml:space="preserve">”</w:t>
+      </w:r>
+      <w:r>
+        <w:t xml:space="preserve">.</w:t>
+      </w:r>
+      <w:r>
+        <w:br/>
       </w:r>
     </w:p>
     <w:p>
@@ -5147,7 +4810,22 @@
         </w:numPr>
       </w:pPr>
       <w:r>
-        <w:t xml:space="preserve">10 sec after the end of the dive (recovery)</w:t>
+        <w:t xml:space="preserve">Have the subject take a deep breath, exhale partially, and then hold their breath. Comment</w:t>
+      </w:r>
+      <w:r>
+        <w:t xml:space="preserve"> </w:t>
+      </w:r>
+      <w:r>
+        <w:t xml:space="preserve">“</w:t>
+      </w:r>
+      <w:r>
+        <w:t xml:space="preserve">breath hold</w:t>
+      </w:r>
+      <w:r>
+        <w:t xml:space="preserve">”</w:t>
+      </w:r>
+      <w:r>
+        <w:t xml:space="preserve">, record for 20 sec. </w:t>
       </w:r>
     </w:p>
     <w:p>
@@ -5156,6 +4834,507 @@
         <w:numPr>
           <w:ilvl w:val="1"/>
           <w:numId w:val="1023"/>
+        </w:numPr>
+      </w:pPr>
+      <w:r>
+        <w:t xml:space="preserve">Rapidly release all pressure. Comment</w:t>
+      </w:r>
+      <w:r>
+        <w:t xml:space="preserve"> </w:t>
+      </w:r>
+      <w:r>
+        <w:t xml:space="preserve">“</w:t>
+      </w:r>
+      <w:r>
+        <w:t xml:space="preserve">deflated</w:t>
+      </w:r>
+      <w:r>
+        <w:t xml:space="preserve">”</w:t>
+      </w:r>
+      <w:r>
+        <w:t xml:space="preserve">, and record for 10 sec.</w:t>
+      </w:r>
+      <w:r>
+        <w:br/>
+      </w:r>
+    </w:p>
+    <w:p>
+      <w:pPr>
+        <w:pStyle w:val="Compact"/>
+        <w:numPr>
+          <w:ilvl w:val="1"/>
+          <w:numId w:val="1023"/>
+        </w:numPr>
+      </w:pPr>
+      <w:r>
+        <w:t xml:space="preserve">Signal to the subject to</w:t>
+      </w:r>
+      <w:r>
+        <w:t xml:space="preserve"> </w:t>
+      </w:r>
+      <w:r>
+        <w:rPr>
+          <w:b/>
+          <w:bCs/>
+        </w:rPr>
+        <w:t xml:space="preserve">breathe normally</w:t>
+      </w:r>
+      <w:r>
+        <w:t xml:space="preserve"> </w:t>
+      </w:r>
+      <w:r>
+        <w:t xml:space="preserve">with face just above water. Comment</w:t>
+      </w:r>
+      <w:r>
+        <w:t xml:space="preserve"> </w:t>
+      </w:r>
+      <w:r>
+        <w:t xml:space="preserve">“</w:t>
+      </w:r>
+      <w:r>
+        <w:t xml:space="preserve">normal breathing</w:t>
+      </w:r>
+      <w:r>
+        <w:t xml:space="preserve">”</w:t>
+      </w:r>
+      <w:r>
+        <w:t xml:space="preserve"> </w:t>
+      </w:r>
+      <w:r>
+        <w:t xml:space="preserve">and record for 10 sec. </w:t>
+      </w:r>
+    </w:p>
+    <w:bookmarkEnd w:id="84"/>
+    <w:bookmarkStart w:id="85" w:name="d.-additional-experiment"/>
+    <w:p>
+      <w:pPr>
+        <w:pStyle w:val="Heading2"/>
+      </w:pPr>
+      <w:r>
+        <w:t xml:space="preserve">D. Additional Experiment</w:t>
+      </w:r>
+    </w:p>
+    <w:p>
+      <w:pPr>
+        <w:pStyle w:val="FirstParagraph"/>
+      </w:pPr>
+      <w:r>
+        <w:t xml:space="preserve">The simulated dive involves multiple stimuli simultaneously.</w:t>
+      </w:r>
+      <w:r>
+        <w:t xml:space="preserve"> </w:t>
+      </w:r>
+      <w:r>
+        <w:rPr>
+          <w:b/>
+          <w:bCs/>
+        </w:rPr>
+        <w:t xml:space="preserve">Brainstorm</w:t>
+      </w:r>
+      <w:r>
+        <w:t xml:space="preserve"> </w:t>
+      </w:r>
+      <w:r>
+        <w:t xml:space="preserve">how you might</w:t>
+      </w:r>
+      <w:r>
+        <w:t xml:space="preserve"> </w:t>
+      </w:r>
+      <w:r>
+        <w:rPr>
+          <w:i/>
+          <w:iCs/>
+        </w:rPr>
+        <w:t xml:space="preserve">identify the enviromental stimuli which are actually</w:t>
+      </w:r>
+      <w:r>
+        <w:rPr>
+          <w:i/>
+          <w:iCs/>
+        </w:rPr>
+        <w:t xml:space="preserve"> </w:t>
+      </w:r>
+      <w:r>
+        <w:rPr>
+          <w:i/>
+          <w:iCs/>
+        </w:rPr>
+        <w:t xml:space="preserve">“</w:t>
+      </w:r>
+      <w:r>
+        <w:rPr>
+          <w:i/>
+          <w:iCs/>
+        </w:rPr>
+        <w:t xml:space="preserve">triggering</w:t>
+      </w:r>
+      <w:r>
+        <w:rPr>
+          <w:i/>
+          <w:iCs/>
+        </w:rPr>
+        <w:t xml:space="preserve">”</w:t>
+      </w:r>
+      <w:r>
+        <w:rPr>
+          <w:i/>
+          <w:iCs/>
+        </w:rPr>
+        <w:t xml:space="preserve"> </w:t>
+      </w:r>
+      <w:r>
+        <w:rPr>
+          <w:i/>
+          <w:iCs/>
+        </w:rPr>
+        <w:t xml:space="preserve">the dive response by trying to isolate stimuli.</w:t>
+      </w:r>
+      <w:r>
+        <w:t xml:space="preserve"> </w:t>
+      </w:r>
+      <w:r>
+        <w:t xml:space="preserve">Are these components all necessary? Are they additive?</w:t>
+      </w:r>
+    </w:p>
+    <w:p>
+      <w:pPr>
+        <w:pStyle w:val="BodyText"/>
+      </w:pPr>
+      <w:r>
+        <w:t xml:space="preserve">Each group should</w:t>
+      </w:r>
+      <w:r>
+        <w:t xml:space="preserve"> </w:t>
+      </w:r>
+      <w:r>
+        <w:rPr>
+          <w:b/>
+          <w:bCs/>
+        </w:rPr>
+        <w:t xml:space="preserve">design and perform an experiment to isolate one potential stimulus</w:t>
+      </w:r>
+      <w:r>
+        <w:t xml:space="preserve"> </w:t>
+      </w:r>
+      <w:r>
+        <w:t xml:space="preserve">responsible for triggering the dive response. Get your idea approved by your TA. Discuss your results with the other groups.</w:t>
+      </w:r>
+      <w:r>
+        <w:t xml:space="preserve"> </w:t>
+      </w:r>
+      <w:r>
+        <w:rPr>
+          <w:i/>
+          <w:iCs/>
+        </w:rPr>
+        <w:t xml:space="preserve">Make sure you explain your methods carefully (including your logic) in your lab report.</w:t>
+      </w:r>
+    </w:p>
+    <w:bookmarkEnd w:id="85"/>
+    <w:bookmarkStart w:id="96" w:name="analysis-1"/>
+    <w:p>
+      <w:pPr>
+        <w:pStyle w:val="Heading2"/>
+      </w:pPr>
+      <w:r>
+        <w:t xml:space="preserve">Analysis</w:t>
+      </w:r>
+    </w:p>
+    <w:bookmarkStart w:id="87" w:name="change-in-heart-rate-and-pulse-amplitude"/>
+    <w:p>
+      <w:pPr>
+        <w:pStyle w:val="Heading3"/>
+      </w:pPr>
+      <w:r>
+        <w:t xml:space="preserve">Change in Heart Rate and Pulse Amplitude</w:t>
+      </w:r>
+    </w:p>
+    <w:p>
+      <w:pPr>
+        <w:pStyle w:val="Compact"/>
+        <w:numPr>
+          <w:ilvl w:val="0"/>
+          <w:numId w:val="1024"/>
+        </w:numPr>
+      </w:pPr>
+      <w:r>
+        <w:t xml:space="preserve">First analyze the</w:t>
+      </w:r>
+      <w:r>
+        <w:t xml:space="preserve"> </w:t>
+      </w:r>
+      <w:r>
+        <w:rPr>
+          <w:b/>
+          <w:bCs/>
+        </w:rPr>
+        <w:t xml:space="preserve">Control Experiment</w:t>
+      </w:r>
+      <w:r>
+        <w:t xml:space="preserve"> </w:t>
+      </w:r>
+      <w:r>
+        <w:t xml:space="preserve">and</w:t>
+      </w:r>
+      <w:r>
+        <w:t xml:space="preserve"> </w:t>
+      </w:r>
+      <w:r>
+        <w:rPr>
+          <w:b/>
+          <w:bCs/>
+        </w:rPr>
+        <w:t xml:space="preserve">Dive Response</w:t>
+      </w:r>
+      <w:r>
+        <w:t xml:space="preserve"> </w:t>
+      </w:r>
+      <w:r>
+        <w:t xml:space="preserve">data.</w:t>
+      </w:r>
+    </w:p>
+    <w:p>
+      <w:pPr>
+        <w:pStyle w:val="Compact"/>
+        <w:numPr>
+          <w:ilvl w:val="0"/>
+          <w:numId w:val="1024"/>
+        </w:numPr>
+      </w:pPr>
+      <w:r>
+        <w:t xml:space="preserve">Open the data in the Chart View and</w:t>
+      </w:r>
+      <w:r>
+        <w:t xml:space="preserve"> </w:t>
+      </w:r>
+      <w:r>
+        <w:rPr>
+          <w:b/>
+          <w:bCs/>
+        </w:rPr>
+        <w:t xml:space="preserve">Autoscale</w:t>
+      </w:r>
+      <w:r>
+        <w:t xml:space="preserve">, if necessary. Change the compression of the data trace so the entire exercise can be viewed at once. Identify the</w:t>
+      </w:r>
+      <w:r>
+        <w:t xml:space="preserve"> </w:t>
+      </w:r>
+      <w:r>
+        <w:rPr>
+          <w:b/>
+          <w:bCs/>
+        </w:rPr>
+        <w:t xml:space="preserve">rest</w:t>
+      </w:r>
+      <w:r>
+        <w:t xml:space="preserve"> </w:t>
+      </w:r>
+      <w:r>
+        <w:t xml:space="preserve">section of the data and change the compression to find a representative cycle.</w:t>
+      </w:r>
+      <w:r>
+        <w:t xml:space="preserve"> </w:t>
+      </w:r>
+      <w:r>
+        <w:rPr>
+          <w:i/>
+          <w:iCs/>
+        </w:rPr>
+        <w:t xml:space="preserve">You can change the compression and scale as often as required.</w:t>
+      </w:r>
+    </w:p>
+    <w:p>
+      <w:pPr>
+        <w:pStyle w:val="Compact"/>
+        <w:numPr>
+          <w:ilvl w:val="0"/>
+          <w:numId w:val="1024"/>
+        </w:numPr>
+      </w:pPr>
+      <w:r>
+        <w:t xml:space="preserve">Move the</w:t>
+      </w:r>
+      <w:r>
+        <w:t xml:space="preserve"> </w:t>
+      </w:r>
+      <w:r>
+        <w:rPr>
+          <w:b/>
+          <w:bCs/>
+        </w:rPr>
+        <w:t xml:space="preserve">Waveform Cursor</w:t>
+      </w:r>
+      <w:r>
+        <w:t xml:space="preserve"> </w:t>
+      </w:r>
+      <w:r>
+        <w:t xml:space="preserve">to a representative cycle on the</w:t>
+      </w:r>
+      <w:r>
+        <w:t xml:space="preserve"> </w:t>
+      </w:r>
+      <w:r>
+        <w:rPr>
+          <w:b/>
+          <w:bCs/>
+        </w:rPr>
+        <w:t xml:space="preserve">pulse</w:t>
+      </w:r>
+      <w:r>
+        <w:t xml:space="preserve"> </w:t>
+      </w:r>
+      <w:r>
+        <w:t xml:space="preserve">channel during</w:t>
+      </w:r>
+      <w:r>
+        <w:t xml:space="preserve"> </w:t>
+      </w:r>
+      <w:r>
+        <w:rPr>
+          <w:b/>
+          <w:bCs/>
+        </w:rPr>
+        <w:t xml:space="preserve">rest</w:t>
+      </w:r>
+      <w:r>
+        <w:t xml:space="preserve">. Collect the values for</w:t>
+      </w:r>
+      <w:r>
+        <w:t xml:space="preserve"> </w:t>
+      </w:r>
+      <w:r>
+        <w:rPr>
+          <w:b/>
+          <w:bCs/>
+        </w:rPr>
+        <w:t xml:space="preserve">heart rate</w:t>
+      </w:r>
+      <w:r>
+        <w:t xml:space="preserve"> </w:t>
+      </w:r>
+      <w:r>
+        <w:t xml:space="preserve">and</w:t>
+      </w:r>
+      <w:r>
+        <w:t xml:space="preserve"> </w:t>
+      </w:r>
+      <w:r>
+        <w:rPr>
+          <w:b/>
+          <w:bCs/>
+        </w:rPr>
+        <w:t xml:space="preserve">pulse amplitude</w:t>
+      </w:r>
+      <w:r>
+        <w:t xml:space="preserve"> </w:t>
+      </w:r>
+      <w:r>
+        <w:t xml:space="preserve">at the pulse peak. We can use pulse amplitude as a proxy for</w:t>
+      </w:r>
+      <w:r>
+        <w:t xml:space="preserve"> </w:t>
+      </w:r>
+      <w:r>
+        <w:rPr>
+          <w:b/>
+          <w:bCs/>
+        </w:rPr>
+        <w:t xml:space="preserve">stroke volume</w:t>
+      </w:r>
+      <w:r>
+        <w:t xml:space="preserve">.</w:t>
+      </w:r>
+      <w:r>
+        <w:br/>
+      </w:r>
+    </w:p>
+    <w:p>
+      <w:pPr>
+        <w:pStyle w:val="Compact"/>
+        <w:numPr>
+          <w:ilvl w:val="0"/>
+          <w:numId w:val="1024"/>
+        </w:numPr>
+      </w:pPr>
+      <w:r>
+        <w:t xml:space="preserve">Collect</w:t>
+      </w:r>
+      <w:r>
+        <w:t xml:space="preserve"> </w:t>
+      </w:r>
+      <w:r>
+        <w:rPr>
+          <w:b/>
+          <w:bCs/>
+        </w:rPr>
+        <w:t xml:space="preserve">heart rate</w:t>
+      </w:r>
+      <w:r>
+        <w:t xml:space="preserve"> </w:t>
+      </w:r>
+      <w:r>
+        <w:t xml:space="preserve">and</w:t>
+      </w:r>
+      <w:r>
+        <w:t xml:space="preserve"> </w:t>
+      </w:r>
+      <w:r>
+        <w:rPr>
+          <w:b/>
+          <w:bCs/>
+        </w:rPr>
+        <w:t xml:space="preserve">pulse amplitude</w:t>
+      </w:r>
+      <w:r>
+        <w:t xml:space="preserve"> </w:t>
+      </w:r>
+      <w:r>
+        <w:t xml:space="preserve">for:</w:t>
+      </w:r>
+    </w:p>
+    <w:p>
+      <w:pPr>
+        <w:pStyle w:val="Compact"/>
+        <w:numPr>
+          <w:ilvl w:val="1"/>
+          <w:numId w:val="1025"/>
+        </w:numPr>
+      </w:pPr>
+      <w:r>
+        <w:t xml:space="preserve">rest</w:t>
+      </w:r>
+    </w:p>
+    <w:p>
+      <w:pPr>
+        <w:pStyle w:val="Compact"/>
+        <w:numPr>
+          <w:ilvl w:val="1"/>
+          <w:numId w:val="1025"/>
+        </w:numPr>
+      </w:pPr>
+      <w:r>
+        <w:t xml:space="preserve">15 sec into the dive (a representative pulsewave during dive)</w:t>
+      </w:r>
+    </w:p>
+    <w:p>
+      <w:pPr>
+        <w:pStyle w:val="Compact"/>
+        <w:numPr>
+          <w:ilvl w:val="1"/>
+          <w:numId w:val="1025"/>
+        </w:numPr>
+      </w:pPr>
+      <w:r>
+        <w:t xml:space="preserve">10 sec after the end of the dive (recovery)</w:t>
+      </w:r>
+    </w:p>
+    <w:p>
+      <w:pPr>
+        <w:pStyle w:val="Compact"/>
+        <w:numPr>
+          <w:ilvl w:val="1"/>
+          <w:numId w:val="1025"/>
         </w:numPr>
       </w:pPr>
       <w:r>
@@ -5181,7 +5360,7 @@
         <w:pStyle w:val="Compact"/>
         <w:numPr>
           <w:ilvl w:val="0"/>
-          <w:numId w:val="1022"/>
+          <w:numId w:val="1024"/>
         </w:numPr>
       </w:pPr>
       <w:r>
@@ -5765,7 +5944,7 @@
               <w:pStyle w:val="Compact"/>
               <w:numPr>
                 <w:ilvl w:val="0"/>
-                <w:numId w:val="1024"/>
+                <w:numId w:val="1026"/>
               </w:numPr>
             </w:pPr>
             <w:r>
@@ -5807,7 +5986,7 @@
               <w:pStyle w:val="Compact"/>
               <w:numPr>
                 <w:ilvl w:val="0"/>
-                <w:numId w:val="1024"/>
+                <w:numId w:val="1026"/>
               </w:numPr>
             </w:pPr>
             <w:r>
@@ -5917,7 +6096,7 @@
               <w:pStyle w:val="Compact"/>
               <w:numPr>
                 <w:ilvl w:val="0"/>
-                <w:numId w:val="1024"/>
+                <w:numId w:val="1026"/>
               </w:numPr>
             </w:pPr>
             <w:r>
@@ -6154,7 +6333,7 @@
         <w:pStyle w:val="Compact"/>
         <w:numPr>
           <w:ilvl w:val="0"/>
-          <w:numId w:val="1025"/>
+          <w:numId w:val="1027"/>
         </w:numPr>
       </w:pPr>
       <w:r>
@@ -6352,7 +6531,7 @@
         <w:pStyle w:val="Compact"/>
         <w:numPr>
           <w:ilvl w:val="0"/>
-          <w:numId w:val="1025"/>
+          <w:numId w:val="1027"/>
         </w:numPr>
       </w:pPr>
       <w:r>
@@ -6447,7 +6626,7 @@
         <w:pStyle w:val="Compact"/>
         <w:numPr>
           <w:ilvl w:val="0"/>
-          <w:numId w:val="1025"/>
+          <w:numId w:val="1027"/>
         </w:numPr>
       </w:pPr>
       <w:r>
@@ -7128,7 +7307,7 @@
         <w:pStyle w:val="Compact"/>
         <w:numPr>
           <w:ilvl w:val="0"/>
-          <w:numId w:val="1026"/>
+          <w:numId w:val="1028"/>
         </w:numPr>
       </w:pPr>
       <w:r>
@@ -7140,7 +7319,7 @@
         <w:pStyle w:val="Compact"/>
         <w:numPr>
           <w:ilvl w:val="0"/>
-          <w:numId w:val="1026"/>
+          <w:numId w:val="1028"/>
         </w:numPr>
       </w:pPr>
       <w:r>
@@ -7167,7 +7346,7 @@
         <w:pStyle w:val="Compact"/>
         <w:numPr>
           <w:ilvl w:val="0"/>
-          <w:numId w:val="1026"/>
+          <w:numId w:val="1028"/>
         </w:numPr>
       </w:pPr>
       <w:r>
@@ -7182,7 +7361,7 @@
         <w:pStyle w:val="Compact"/>
         <w:numPr>
           <w:ilvl w:val="0"/>
-          <w:numId w:val="1026"/>
+          <w:numId w:val="1028"/>
         </w:numPr>
       </w:pPr>
       <w:r>
@@ -7194,7 +7373,7 @@
         <w:pStyle w:val="Compact"/>
         <w:numPr>
           <w:ilvl w:val="0"/>
-          <w:numId w:val="1026"/>
+          <w:numId w:val="1028"/>
         </w:numPr>
       </w:pPr>
       <w:r>
@@ -7221,7 +7400,7 @@
         <w:pStyle w:val="Compact"/>
         <w:numPr>
           <w:ilvl w:val="0"/>
-          <w:numId w:val="1026"/>
+          <w:numId w:val="1028"/>
         </w:numPr>
       </w:pPr>
       <w:r>
@@ -7233,7 +7412,7 @@
         <w:pStyle w:val="Compact"/>
         <w:numPr>
           <w:ilvl w:val="0"/>
-          <w:numId w:val="1026"/>
+          <w:numId w:val="1028"/>
         </w:numPr>
       </w:pPr>
       <w:r>
@@ -7256,7 +7435,48 @@
         <w:pStyle w:val="Compact"/>
         <w:numPr>
           <w:ilvl w:val="0"/>
-          <w:numId w:val="1027"/>
+          <w:numId w:val="1029"/>
+        </w:numPr>
+      </w:pPr>
+      <w:r>
+        <w:t xml:space="preserve">Before you leave, please tidy up and leave the equiptment (sensors, cables) as you found them. Make sure the PowerLab is powered down. Leave computers on but do</w:t>
+      </w:r>
+      <w:r>
+        <w:t xml:space="preserve"> </w:t>
+      </w:r>
+      <w:r>
+        <w:rPr>
+          <w:b/>
+          <w:bCs/>
+        </w:rPr>
+        <w:t xml:space="preserve">make a folder for your lab group</w:t>
+      </w:r>
+      <w:r>
+        <w:t xml:space="preserve"> </w:t>
+      </w:r>
+      <w:r>
+        <w:t xml:space="preserve">on the desktop and</w:t>
+      </w:r>
+      <w:r>
+        <w:t xml:space="preserve"> </w:t>
+      </w:r>
+      <w:r>
+        <w:rPr>
+          <w:i/>
+          <w:iCs/>
+        </w:rPr>
+        <w:t xml:space="preserve">move ALL your FILES into your groupʻs folder</w:t>
+      </w:r>
+      <w:r>
+        <w:t xml:space="preserve">.</w:t>
+      </w:r>
+    </w:p>
+    <w:p>
+      <w:pPr>
+        <w:pStyle w:val="Compact"/>
+        <w:numPr>
+          <w:ilvl w:val="0"/>
+          <w:numId w:val="1029"/>
         </w:numPr>
       </w:pPr>
       <w:r>
@@ -7295,7 +7515,7 @@
         <w:pStyle w:val="Compact"/>
         <w:numPr>
           <w:ilvl w:val="0"/>
-          <w:numId w:val="1027"/>
+          <w:numId w:val="1029"/>
         </w:numPr>
       </w:pPr>
       <w:r>
@@ -7627,6 +7847,91 @@
     </w:lvl>
     <w:lvl w:ilvl="8">
       <w:start w:val="1"/>
+      <w:numFmt w:val="decimal"/>
+      <w:lvlText w:val="%9."/>
+      <w:lvlJc w:val="left"/>
+      <w:pPr>
+        <w:ind w:left="6480" w:hanging="360"/>
+      </w:pPr>
+    </w:lvl>
+  </w:abstractNum>
+  <w:abstractNum w:abstractNumId="99414">
+    <w:nsid w:val="00A99414"/>
+    <w:multiLevelType w:val="multilevel"/>
+    <w:lvl w:ilvl="0">
+      <w:start w:val="4"/>
+      <w:numFmt w:val="decimal"/>
+      <w:lvlText w:val="%1."/>
+      <w:lvlJc w:val="left"/>
+      <w:pPr>
+        <w:ind w:left="720" w:hanging="360"/>
+      </w:pPr>
+    </w:lvl>
+    <w:lvl w:ilvl="1">
+      <w:start w:val="4"/>
+      <w:numFmt w:val="decimal"/>
+      <w:lvlText w:val="%2."/>
+      <w:lvlJc w:val="left"/>
+      <w:pPr>
+        <w:ind w:left="1440" w:hanging="360"/>
+      </w:pPr>
+    </w:lvl>
+    <w:lvl w:ilvl="2">
+      <w:start w:val="4"/>
+      <w:numFmt w:val="decimal"/>
+      <w:lvlText w:val="%3."/>
+      <w:lvlJc w:val="left"/>
+      <w:pPr>
+        <w:ind w:left="2160" w:hanging="360"/>
+      </w:pPr>
+    </w:lvl>
+    <w:lvl w:ilvl="3">
+      <w:start w:val="4"/>
+      <w:numFmt w:val="decimal"/>
+      <w:lvlText w:val="%4."/>
+      <w:lvlJc w:val="left"/>
+      <w:pPr>
+        <w:ind w:left="2880" w:hanging="360"/>
+      </w:pPr>
+    </w:lvl>
+    <w:lvl w:ilvl="4">
+      <w:start w:val="4"/>
+      <w:numFmt w:val="decimal"/>
+      <w:lvlText w:val="%5."/>
+      <w:lvlJc w:val="left"/>
+      <w:pPr>
+        <w:ind w:left="3600" w:hanging="360"/>
+      </w:pPr>
+    </w:lvl>
+    <w:lvl w:ilvl="5">
+      <w:start w:val="4"/>
+      <w:numFmt w:val="decimal"/>
+      <w:lvlText w:val="%6."/>
+      <w:lvlJc w:val="left"/>
+      <w:pPr>
+        <w:ind w:left="4320" w:hanging="360"/>
+      </w:pPr>
+    </w:lvl>
+    <w:lvl w:ilvl="6">
+      <w:start w:val="4"/>
+      <w:numFmt w:val="decimal"/>
+      <w:lvlText w:val="%7."/>
+      <w:lvlJc w:val="left"/>
+      <w:pPr>
+        <w:ind w:left="5040" w:hanging="360"/>
+      </w:pPr>
+    </w:lvl>
+    <w:lvl w:ilvl="7">
+      <w:start w:val="4"/>
+      <w:numFmt w:val="decimal"/>
+      <w:lvlText w:val="%8."/>
+      <w:lvlJc w:val="left"/>
+      <w:pPr>
+        <w:ind w:left="5760" w:hanging="360"/>
+      </w:pPr>
+    </w:lvl>
+    <w:lvl w:ilvl="8">
+      <w:start w:val="4"/>
       <w:numFmt w:val="decimal"/>
       <w:lvlText w:val="%9."/>
       <w:lvlJc w:val="left"/>
@@ -7952,37 +8257,37 @@
     </w:lvlOverride>
   </w:num>
   <w:num w:numId="1014">
-    <w:abstractNumId w:val="99411"/>
-    <w:lvlOverride w:ilvl="0">
-      <w:startOverride w:val="1"/>
-    </w:lvlOverride>
-    <w:lvlOverride w:ilvl="1">
-      <w:startOverride w:val="1"/>
-    </w:lvlOverride>
-    <w:lvlOverride w:ilvl="2">
-      <w:startOverride w:val="1"/>
-    </w:lvlOverride>
-    <w:lvlOverride w:ilvl="3">
-      <w:startOverride w:val="1"/>
-    </w:lvlOverride>
-    <w:lvlOverride w:ilvl="4">
-      <w:startOverride w:val="1"/>
-    </w:lvlOverride>
-    <w:lvlOverride w:ilvl="5">
-      <w:startOverride w:val="1"/>
-    </w:lvlOverride>
-    <w:lvlOverride w:ilvl="6">
-      <w:startOverride w:val="1"/>
-    </w:lvlOverride>
-    <w:lvlOverride w:ilvl="7">
-      <w:startOverride w:val="1"/>
-    </w:lvlOverride>
-    <w:lvlOverride w:ilvl="8">
-      <w:startOverride w:val="1"/>
-    </w:lvlOverride>
+    <w:abstractNumId w:val="991"/>
   </w:num>
   <w:num w:numId="1015">
-    <w:abstractNumId w:val="991"/>
+    <w:abstractNumId w:val="99414"/>
+    <w:lvlOverride w:ilvl="0">
+      <w:startOverride w:val="4"/>
+    </w:lvlOverride>
+    <w:lvlOverride w:ilvl="1">
+      <w:startOverride w:val="4"/>
+    </w:lvlOverride>
+    <w:lvlOverride w:ilvl="2">
+      <w:startOverride w:val="4"/>
+    </w:lvlOverride>
+    <w:lvlOverride w:ilvl="3">
+      <w:startOverride w:val="4"/>
+    </w:lvlOverride>
+    <w:lvlOverride w:ilvl="4">
+      <w:startOverride w:val="4"/>
+    </w:lvlOverride>
+    <w:lvlOverride w:ilvl="5">
+      <w:startOverride w:val="4"/>
+    </w:lvlOverride>
+    <w:lvlOverride w:ilvl="6">
+      <w:startOverride w:val="4"/>
+    </w:lvlOverride>
+    <w:lvlOverride w:ilvl="7">
+      <w:startOverride w:val="4"/>
+    </w:lvlOverride>
+    <w:lvlOverride w:ilvl="8">
+      <w:startOverride w:val="4"/>
+    </w:lvlOverride>
   </w:num>
   <w:num w:numId="1016">
     <w:abstractNumId w:val="99411"/>
@@ -8048,34 +8353,7 @@
     </w:lvlOverride>
   </w:num>
   <w:num w:numId="1019">
-    <w:abstractNumId w:val="99711"/>
-    <w:lvlOverride w:ilvl="0">
-      <w:startOverride w:val="1"/>
-    </w:lvlOverride>
-    <w:lvlOverride w:ilvl="1">
-      <w:startOverride w:val="1"/>
-    </w:lvlOverride>
-    <w:lvlOverride w:ilvl="2">
-      <w:startOverride w:val="1"/>
-    </w:lvlOverride>
-    <w:lvlOverride w:ilvl="3">
-      <w:startOverride w:val="1"/>
-    </w:lvlOverride>
-    <w:lvlOverride w:ilvl="4">
-      <w:startOverride w:val="1"/>
-    </w:lvlOverride>
-    <w:lvlOverride w:ilvl="5">
-      <w:startOverride w:val="1"/>
-    </w:lvlOverride>
-    <w:lvlOverride w:ilvl="6">
-      <w:startOverride w:val="1"/>
-    </w:lvlOverride>
-    <w:lvlOverride w:ilvl="7">
-      <w:startOverride w:val="1"/>
-    </w:lvlOverride>
-    <w:lvlOverride w:ilvl="8">
-      <w:startOverride w:val="1"/>
-    </w:lvlOverride>
+    <w:abstractNumId w:val="991"/>
   </w:num>
   <w:num w:numId="1020">
     <w:abstractNumId w:val="99411"/>
@@ -8228,7 +8506,7 @@
     </w:lvlOverride>
   </w:num>
   <w:num w:numId="1025">
-    <w:abstractNumId w:val="99411"/>
+    <w:abstractNumId w:val="99711"/>
     <w:lvlOverride w:ilvl="0">
       <w:startOverride w:val="1"/>
     </w:lvlOverride>
@@ -8288,6 +8566,66 @@
     </w:lvlOverride>
   </w:num>
   <w:num w:numId="1027">
+    <w:abstractNumId w:val="99411"/>
+    <w:lvlOverride w:ilvl="0">
+      <w:startOverride w:val="1"/>
+    </w:lvlOverride>
+    <w:lvlOverride w:ilvl="1">
+      <w:startOverride w:val="1"/>
+    </w:lvlOverride>
+    <w:lvlOverride w:ilvl="2">
+      <w:startOverride w:val="1"/>
+    </w:lvlOverride>
+    <w:lvlOverride w:ilvl="3">
+      <w:startOverride w:val="1"/>
+    </w:lvlOverride>
+    <w:lvlOverride w:ilvl="4">
+      <w:startOverride w:val="1"/>
+    </w:lvlOverride>
+    <w:lvlOverride w:ilvl="5">
+      <w:startOverride w:val="1"/>
+    </w:lvlOverride>
+    <w:lvlOverride w:ilvl="6">
+      <w:startOverride w:val="1"/>
+    </w:lvlOverride>
+    <w:lvlOverride w:ilvl="7">
+      <w:startOverride w:val="1"/>
+    </w:lvlOverride>
+    <w:lvlOverride w:ilvl="8">
+      <w:startOverride w:val="1"/>
+    </w:lvlOverride>
+  </w:num>
+  <w:num w:numId="1028">
+    <w:abstractNumId w:val="99411"/>
+    <w:lvlOverride w:ilvl="0">
+      <w:startOverride w:val="1"/>
+    </w:lvlOverride>
+    <w:lvlOverride w:ilvl="1">
+      <w:startOverride w:val="1"/>
+    </w:lvlOverride>
+    <w:lvlOverride w:ilvl="2">
+      <w:startOverride w:val="1"/>
+    </w:lvlOverride>
+    <w:lvlOverride w:ilvl="3">
+      <w:startOverride w:val="1"/>
+    </w:lvlOverride>
+    <w:lvlOverride w:ilvl="4">
+      <w:startOverride w:val="1"/>
+    </w:lvlOverride>
+    <w:lvlOverride w:ilvl="5">
+      <w:startOverride w:val="1"/>
+    </w:lvlOverride>
+    <w:lvlOverride w:ilvl="6">
+      <w:startOverride w:val="1"/>
+    </w:lvlOverride>
+    <w:lvlOverride w:ilvl="7">
+      <w:startOverride w:val="1"/>
+    </w:lvlOverride>
+    <w:lvlOverride w:ilvl="8">
+      <w:startOverride w:val="1"/>
+    </w:lvlOverride>
+  </w:num>
+  <w:num w:numId="1029">
     <w:abstractNumId w:val="991"/>
   </w:num>
 </w:numbering>

</xml_diff>